<commit_message>
update the blog post I guess
</commit_message>
<xml_diff>
--- a/blog_post/Pittsburgh Emoji and Word Map.docx
+++ b/blog_post/Pittsburgh Emoji and Word Map.docx
@@ -4,15 +4,7 @@
   <w:body>
     <w:p>
       <w:r>
-        <w:t xml:space="preserve">Pittsburgh </w:t>
-      </w:r>
-      <w:proofErr w:type="spellStart"/>
-      <w:r>
-        <w:t>Emoji</w:t>
-      </w:r>
-      <w:proofErr w:type="spellEnd"/>
-      <w:r>
-        <w:t xml:space="preserve"> and Word Map</w:t>
+        <w:t>Pittsburgh Emoji and Word Map</w:t>
       </w:r>
     </w:p>
     <w:p>
@@ -31,12 +23,7 @@
     </w:p>
     <w:p>
       <w:r>
-        <w:t>Or, more interestingly, what do people in Squirrel Hill talk about that people in other neighborhoods don’t? What is it</w:t>
-      </w:r>
-      <w:bookmarkStart w:id="0" w:name="_GoBack"/>
-      <w:bookmarkEnd w:id="0"/>
-      <w:r>
-        <w:t xml:space="preserve"> that makes Squirrel Hill Squirrel Hill? That’s the question we set out to answer with this project.</w:t>
+        <w:t>Or, more interestingly, what do people in Squirrel Hill talk about that people in other neighborhoods don’t? What is it that makes Squirrel Hill Squirrel Hill? That’s the question we set out to answer with this project.</w:t>
       </w:r>
     </w:p>
     <w:p/>
@@ -113,23 +100,21 @@
         <w:t xml:space="preserve">We gathered </w:t>
       </w:r>
       <w:r>
-        <w:t xml:space="preserve">all tweets </w:t>
-      </w:r>
-      <w:proofErr w:type="spellStart"/>
-      <w:r>
-        <w:t>geotagged</w:t>
-      </w:r>
-      <w:proofErr w:type="spellEnd"/>
-      <w:r>
-        <w:t xml:space="preserve"> in Pittsburgh over about a year, from December 2013 to January 2015. We sorted them by neighborhood (using boundaries provided by the WPRDC) and used a modified TF-IDF algorithm to figure out what words were specific to each neighborhood. This algorithm counts the frequency of a word in a given neighborhood, </w:t>
-      </w:r>
-      <w:proofErr w:type="gramStart"/>
-      <w:r>
-        <w:t>then</w:t>
-      </w:r>
-      <w:proofErr w:type="gramEnd"/>
-      <w:r>
-        <w:t xml:space="preserve"> divides by the number of other neighborhoods that word is used in.</w:t>
+        <w:t xml:space="preserve">all tweets geotagged in Pittsburgh over about a year, from December 2013 to January 2015. We sorted them by neighborhood (using boundaries provided by the WPRDC) and used a modified TF-IDF algorithm to figure out what words were specific to each neighborhood. This algorithm counts the frequency of a word in a given neighborhood, </w:t>
+      </w:r>
+      <w:r>
+        <w:t>and then</w:t>
+      </w:r>
+      <w:r>
+        <w:t xml:space="preserve"> </w:t>
+      </w:r>
+      <w:r>
+        <w:t>adjusts the word’s final score based on how many other neighborhoods also use that</w:t>
+      </w:r>
+      <w:bookmarkStart w:id="0" w:name="_GoBack"/>
+      <w:bookmarkEnd w:id="0"/>
+      <w:r>
+        <w:t xml:space="preserve"> word.</w:t>
       </w:r>
     </w:p>
     <w:p/>
@@ -199,34 +184,16 @@
           <w:b/>
         </w:rPr>
       </w:pPr>
-      <w:proofErr w:type="spellStart"/>
       <w:r>
         <w:rPr>
           <w:b/>
         </w:rPr>
         <w:t>Emoji</w:t>
       </w:r>
-      <w:proofErr w:type="spellEnd"/>
-    </w:p>
-    <w:p>
-      <w:r>
-        <w:t xml:space="preserve">These words just represent what people are talking about on Twitter. What are people feeling? For that question, we looked to the </w:t>
-      </w:r>
-      <w:proofErr w:type="spellStart"/>
-      <w:r>
-        <w:t>emojis</w:t>
-      </w:r>
-      <w:proofErr w:type="spellEnd"/>
-      <w:r>
-        <w:t xml:space="preserve"> people are tweeting. </w:t>
-      </w:r>
-      <w:proofErr w:type="spellStart"/>
-      <w:r>
-        <w:t>Emojis</w:t>
-      </w:r>
-      <w:proofErr w:type="spellEnd"/>
-      <w:r>
-        <w:t xml:space="preserve"> are an interesting new form of communication: often one character can say more than a word, so they can tell us about where people like to do certain things, or maybe even how people feel.</w:t>
+    </w:p>
+    <w:p>
+      <w:r>
+        <w:t>These words just represent what people are talking about on Twitter. What are people feeling? For that question, we looked to the emojis people are tweeting. Emojis are an interesting new form of communication: often one character can say more than a word, so they can tell us about where people like to do certain things, or maybe even how people feel.</w:t>
       </w:r>
     </w:p>
     <w:p>
@@ -299,23 +266,7 @@
     </w:p>
     <w:p>
       <w:r>
-        <w:t xml:space="preserve">There’s still work to do, of course. One major challenge is algorithmic: How do we combine these posts from multiple people into a representative aggregate? </w:t>
-      </w:r>
-      <w:proofErr w:type="gramStart"/>
-      <w:r>
-        <w:t>A lot of these words/</w:t>
-      </w:r>
-      <w:proofErr w:type="spellStart"/>
-      <w:r>
-        <w:t>emojis</w:t>
-      </w:r>
-      <w:proofErr w:type="spellEnd"/>
-      <w:r>
-        <w:t xml:space="preserve"> are boosted by one person tweeting them multiple times</w:t>
-      </w:r>
-      <w:proofErr w:type="gramEnd"/>
-      <w:r>
-        <w:t xml:space="preserve">. </w:t>
+        <w:t xml:space="preserve">There’s still work to do, of course. One major challenge is algorithmic: How do we combine these posts from multiple people into a representative aggregate? A lot of these words/emojis are boosted by one person tweeting them multiple times. </w:t>
       </w:r>
       <w:r>
         <w:t>We don’t want one person to dominate the neighborhood’s tweets, but we do want an avid basketball fan to count more than someone who just tweeted about basketball once.</w:t>

</xml_diff>